<commit_message>
UC 2 Terminado de Kevin Pinedo
</commit_message>
<xml_diff>
--- a/00352571007IS06S11072146UnidaddeCompetencia2.docx
+++ b/00352571007IS06S11072146UnidaddeCompetencia2.docx
@@ -1,6 +1,6 @@
 
 <file path=word/document.xml><?xml version="1.0" encoding="utf-8"?>
-<w:document xmlns:wpc="http://schemas.microsoft.com/office/word/2010/wordprocessingCanvas" xmlns:cx="http://schemas.microsoft.com/office/drawing/2014/chartex" xmlns:mc="http://schemas.openxmlformats.org/markup-compatibility/2006" xmlns:o="urn:schemas-microsoft-com:office:office" xmlns:r="http://schemas.openxmlformats.org/officeDocument/2006/relationships" xmlns:m="http://schemas.openxmlformats.org/officeDocument/2006/math" xmlns:v="urn:schemas-microsoft-com:vml" xmlns:wp14="http://schemas.microsoft.com/office/word/2010/wordprocessingDrawing" xmlns:wp="http://schemas.openxmlformats.org/drawingml/2006/wordprocessingDrawing" xmlns:w10="urn:schemas-microsoft-com:office:word" xmlns:w="http://schemas.openxmlformats.org/wordprocessingml/2006/main" xmlns:w14="http://schemas.microsoft.com/office/word/2010/wordml" xmlns:w15="http://schemas.microsoft.com/office/word/2012/wordml" xmlns:w16se="http://schemas.microsoft.com/office/word/2015/wordml/symex" xmlns:wpg="http://schemas.microsoft.com/office/word/2010/wordprocessingGroup" xmlns:wpi="http://schemas.microsoft.com/office/word/2010/wordprocessingInk" xmlns:wne="http://schemas.microsoft.com/office/word/2006/wordml" xmlns:wps="http://schemas.microsoft.com/office/word/2010/wordprocessingShape" mc:Ignorable="w14 w15 w16se wp14">
+<w:document xmlns:wpc="http://schemas.microsoft.com/office/word/2010/wordprocessingCanvas" xmlns:cx="http://schemas.microsoft.com/office/drawing/2014/chartex" xmlns:cx1="http://schemas.microsoft.com/office/drawing/2015/9/8/chartex" xmlns:cx2="http://schemas.microsoft.com/office/drawing/2015/10/21/chartex" xmlns:cx3="http://schemas.microsoft.com/office/drawing/2016/5/9/chartex" xmlns:cx4="http://schemas.microsoft.com/office/drawing/2016/5/10/chartex" xmlns:cx5="http://schemas.microsoft.com/office/drawing/2016/5/11/chartex" xmlns:cx6="http://schemas.microsoft.com/office/drawing/2016/5/12/chartex" xmlns:cx7="http://schemas.microsoft.com/office/drawing/2016/5/13/chartex" xmlns:cx8="http://schemas.microsoft.com/office/drawing/2016/5/14/chartex" xmlns:mc="http://schemas.openxmlformats.org/markup-compatibility/2006" xmlns:aink="http://schemas.microsoft.com/office/drawing/2016/ink" xmlns:am3d="http://schemas.microsoft.com/office/drawing/2017/model3d" xmlns:o="urn:schemas-microsoft-com:office:office" xmlns:r="http://schemas.openxmlformats.org/officeDocument/2006/relationships" xmlns:m="http://schemas.openxmlformats.org/officeDocument/2006/math" xmlns:v="urn:schemas-microsoft-com:vml" xmlns:wp14="http://schemas.microsoft.com/office/word/2010/wordprocessingDrawing" xmlns:wp="http://schemas.openxmlformats.org/drawingml/2006/wordprocessingDrawing" xmlns:w10="urn:schemas-microsoft-com:office:word" xmlns:w="http://schemas.openxmlformats.org/wordprocessingml/2006/main" xmlns:w14="http://schemas.microsoft.com/office/word/2010/wordml" xmlns:w15="http://schemas.microsoft.com/office/word/2012/wordml" xmlns:w16cid="http://schemas.microsoft.com/office/word/2016/wordml/cid" xmlns:w16se="http://schemas.microsoft.com/office/word/2015/wordml/symex" xmlns:wpg="http://schemas.microsoft.com/office/word/2010/wordprocessingGroup" xmlns:wpi="http://schemas.microsoft.com/office/word/2010/wordprocessingInk" xmlns:wne="http://schemas.microsoft.com/office/word/2006/wordml" xmlns:wps="http://schemas.microsoft.com/office/word/2010/wordprocessingShape" mc:Ignorable="w14 w15 w16se w16cid wp14">
   <w:body>
     <w:p>
       <w:pPr>
@@ -13,7 +13,6 @@
           <w:color w:val="000000"/>
         </w:rPr>
       </w:pPr>
-      <w:proofErr w:type="spellStart"/>
       <w:r>
         <w:rPr>
           <w:rFonts w:ascii="Arial" w:eastAsia="Times New Roman" w:hAnsi="Arial" w:cs="Arial"/>
@@ -21,9 +20,9 @@
           <w:bCs/>
           <w:color w:val="000000"/>
         </w:rPr>
-        <w:t>Unidad</w:t>
-      </w:r>
-      <w:proofErr w:type="spellEnd"/>
+        <w:t xml:space="preserve">Unidad de </w:t>
+      </w:r>
+      <w:proofErr w:type="spellStart"/>
       <w:r>
         <w:rPr>
           <w:rFonts w:ascii="Arial" w:eastAsia="Times New Roman" w:hAnsi="Arial" w:cs="Arial"/>
@@ -31,9 +30,9 @@
           <w:bCs/>
           <w:color w:val="000000"/>
         </w:rPr>
-        <w:t xml:space="preserve"> de </w:t>
-      </w:r>
-      <w:proofErr w:type="spellStart"/>
+        <w:t>Competencia</w:t>
+      </w:r>
+      <w:proofErr w:type="spellEnd"/>
       <w:r>
         <w:rPr>
           <w:rFonts w:ascii="Arial" w:eastAsia="Times New Roman" w:hAnsi="Arial" w:cs="Arial"/>
@@ -41,23 +40,24 @@
           <w:bCs/>
           <w:color w:val="000000"/>
         </w:rPr>
-        <w:t>Competencia</w:t>
-      </w:r>
-      <w:proofErr w:type="spellEnd"/>
-      <w:r>
+        <w:t xml:space="preserve"> 2</w:t>
+      </w:r>
+    </w:p>
+    <w:p>
+      <w:pPr>
+        <w:spacing w:after="0" w:line="240" w:lineRule="auto"/>
+        <w:jc w:val="center"/>
         <w:rPr>
           <w:rFonts w:ascii="Arial" w:eastAsia="Times New Roman" w:hAnsi="Arial" w:cs="Arial"/>
           <w:b/>
           <w:bCs/>
           <w:color w:val="000000"/>
         </w:rPr>
-        <w:t xml:space="preserve"> 2</w:t>
-      </w:r>
-    </w:p>
-    <w:p>
-      <w:pPr>
-        <w:spacing w:after="0" w:line="240" w:lineRule="auto"/>
-        <w:jc w:val="center"/>
+      </w:pPr>
+    </w:p>
+    <w:p>
+      <w:pPr>
+        <w:spacing w:after="0" w:line="240" w:lineRule="auto"/>
         <w:rPr>
           <w:rFonts w:ascii="Arial" w:eastAsia="Times New Roman" w:hAnsi="Arial" w:cs="Arial"/>
           <w:b/>
@@ -65,19 +65,6 @@
           <w:color w:val="000000"/>
         </w:rPr>
       </w:pPr>
-    </w:p>
-    <w:p>
-      <w:pPr>
-        <w:spacing w:after="0" w:line="240" w:lineRule="auto"/>
-        <w:rPr>
-          <w:rFonts w:ascii="Arial" w:eastAsia="Times New Roman" w:hAnsi="Arial" w:cs="Arial"/>
-          <w:b/>
-          <w:bCs/>
-          <w:color w:val="000000"/>
-        </w:rPr>
-      </w:pPr>
-      <w:bookmarkStart w:id="0" w:name="_GoBack"/>
-      <w:bookmarkEnd w:id="0"/>
       <w:r>
         <w:rPr>
           <w:rFonts w:ascii="Arial" w:eastAsia="Times New Roman" w:hAnsi="Arial" w:cs="Arial"/>
@@ -318,6 +305,86 @@
         <w:t>pdf</w:t>
       </w:r>
       <w:proofErr w:type="spellEnd"/>
+      <w:r>
+        <w:rPr>
+          <w:rFonts w:ascii="Times New Roman" w:eastAsia="Times New Roman" w:hAnsi="Times New Roman" w:cs="Times New Roman"/>
+          <w:sz w:val="24"/>
+          <w:szCs w:val="24"/>
+          <w:lang w:val="es-ES"/>
+        </w:rPr>
+        <w:t xml:space="preserve">    </w:t>
+      </w:r>
+      <w:r>
+        <w:rPr>
+          <w:rFonts w:ascii="Times New Roman" w:eastAsia="Times New Roman" w:hAnsi="Times New Roman" w:cs="Times New Roman"/>
+          <w:sz w:val="24"/>
+          <w:szCs w:val="24"/>
+          <w:lang w:val="es-ES"/>
+        </w:rPr>
+        <w:tab/>
+      </w:r>
+    </w:p>
+    <w:p>
+      <w:pPr>
+        <w:spacing w:after="0" w:line="240" w:lineRule="auto"/>
+        <w:rPr>
+          <w:rFonts w:ascii="Times New Roman" w:eastAsia="Times New Roman" w:hAnsi="Times New Roman" w:cs="Times New Roman"/>
+          <w:sz w:val="24"/>
+          <w:szCs w:val="24"/>
+          <w:lang w:val="es-ES"/>
+        </w:rPr>
+      </w:pPr>
+      <w:r>
+        <w:rPr>
+          <w:noProof/>
+        </w:rPr>
+        <w:drawing>
+          <wp:inline distT="0" distB="0" distL="0" distR="0" wp14:anchorId="0F982304" wp14:editId="5A84093F">
+            <wp:extent cx="5612130" cy="3155315"/>
+            <wp:effectExtent l="0" t="0" r="7620" b="6985"/>
+            <wp:docPr id="1" name="Imagen 1"/>
+            <wp:cNvGraphicFramePr>
+              <a:graphicFrameLocks xmlns:a="http://schemas.openxmlformats.org/drawingml/2006/main" noChangeAspect="1"/>
+            </wp:cNvGraphicFramePr>
+            <a:graphic xmlns:a="http://schemas.openxmlformats.org/drawingml/2006/main">
+              <a:graphicData uri="http://schemas.openxmlformats.org/drawingml/2006/picture">
+                <pic:pic xmlns:pic="http://schemas.openxmlformats.org/drawingml/2006/picture">
+                  <pic:nvPicPr>
+                    <pic:cNvPr id="1" name=""/>
+                    <pic:cNvPicPr/>
+                  </pic:nvPicPr>
+                  <pic:blipFill>
+                    <a:blip r:embed="rId5"/>
+                    <a:stretch>
+                      <a:fillRect/>
+                    </a:stretch>
+                  </pic:blipFill>
+                  <pic:spPr>
+                    <a:xfrm>
+                      <a:off x="0" y="0"/>
+                      <a:ext cx="5612130" cy="3155315"/>
+                    </a:xfrm>
+                    <a:prstGeom prst="rect">
+                      <a:avLst/>
+                    </a:prstGeom>
+                  </pic:spPr>
+                </pic:pic>
+              </a:graphicData>
+            </a:graphic>
+          </wp:inline>
+        </w:drawing>
+      </w:r>
+    </w:p>
+    <w:p>
+      <w:pPr>
+        <w:spacing w:after="0" w:line="240" w:lineRule="auto"/>
+        <w:rPr>
+          <w:rFonts w:ascii="Times New Roman" w:eastAsia="Times New Roman" w:hAnsi="Times New Roman" w:cs="Times New Roman"/>
+          <w:sz w:val="24"/>
+          <w:szCs w:val="24"/>
+          <w:lang w:val="es-ES"/>
+        </w:rPr>
+      </w:pPr>
     </w:p>
     <w:p>
       <w:pPr>
@@ -533,6 +600,109 @@
           <w:lang w:val="es-ES"/>
         </w:rPr>
         <w:t>, que considere como parámetro el nombre del archivo.</w:t>
+      </w:r>
+    </w:p>
+    <w:p>
+      <w:pPr>
+        <w:spacing w:after="0" w:line="240" w:lineRule="auto"/>
+        <w:textAlignment w:val="baseline"/>
+        <w:rPr>
+          <w:rFonts w:ascii="Arial" w:eastAsia="Times New Roman" w:hAnsi="Arial" w:cs="Arial"/>
+          <w:color w:val="000000"/>
+          <w:lang w:val="es-ES"/>
+        </w:rPr>
+      </w:pPr>
+      <w:r>
+        <w:rPr>
+          <w:noProof/>
+        </w:rPr>
+        <w:lastRenderedPageBreak/>
+        <w:drawing>
+          <wp:inline distT="0" distB="0" distL="0" distR="0" wp14:anchorId="1663A9F4" wp14:editId="087BB6FB">
+            <wp:extent cx="5612130" cy="4140200"/>
+            <wp:effectExtent l="0" t="0" r="7620" b="0"/>
+            <wp:docPr id="4" name="Imagen 4"/>
+            <wp:cNvGraphicFramePr>
+              <a:graphicFrameLocks xmlns:a="http://schemas.openxmlformats.org/drawingml/2006/main" noChangeAspect="1"/>
+            </wp:cNvGraphicFramePr>
+            <a:graphic xmlns:a="http://schemas.openxmlformats.org/drawingml/2006/main">
+              <a:graphicData uri="http://schemas.openxmlformats.org/drawingml/2006/picture">
+                <pic:pic xmlns:pic="http://schemas.openxmlformats.org/drawingml/2006/picture">
+                  <pic:nvPicPr>
+                    <pic:cNvPr id="1" name=""/>
+                    <pic:cNvPicPr/>
+                  </pic:nvPicPr>
+                  <pic:blipFill>
+                    <a:blip r:embed="rId6"/>
+                    <a:stretch>
+                      <a:fillRect/>
+                    </a:stretch>
+                  </pic:blipFill>
+                  <pic:spPr>
+                    <a:xfrm>
+                      <a:off x="0" y="0"/>
+                      <a:ext cx="5612130" cy="4140200"/>
+                    </a:xfrm>
+                    <a:prstGeom prst="rect">
+                      <a:avLst/>
+                    </a:prstGeom>
+                  </pic:spPr>
+                </pic:pic>
+              </a:graphicData>
+            </a:graphic>
+          </wp:inline>
+        </w:drawing>
+      </w:r>
+    </w:p>
+    <w:p>
+      <w:pPr>
+        <w:spacing w:after="0" w:line="240" w:lineRule="auto"/>
+        <w:textAlignment w:val="baseline"/>
+        <w:rPr>
+          <w:rFonts w:ascii="Arial" w:eastAsia="Times New Roman" w:hAnsi="Arial" w:cs="Arial"/>
+          <w:color w:val="000000"/>
+          <w:lang w:val="es-ES"/>
+        </w:rPr>
+      </w:pPr>
+      <w:r>
+        <w:rPr>
+          <w:noProof/>
+        </w:rPr>
+        <w:drawing>
+          <wp:inline distT="0" distB="0" distL="0" distR="0" wp14:anchorId="0D277DA6" wp14:editId="3F0C0134">
+            <wp:extent cx="5612130" cy="3550920"/>
+            <wp:effectExtent l="0" t="0" r="7620" b="0"/>
+            <wp:docPr id="3" name="Imagen 3"/>
+            <wp:cNvGraphicFramePr>
+              <a:graphicFrameLocks xmlns:a="http://schemas.openxmlformats.org/drawingml/2006/main" noChangeAspect="1"/>
+            </wp:cNvGraphicFramePr>
+            <a:graphic xmlns:a="http://schemas.openxmlformats.org/drawingml/2006/main">
+              <a:graphicData uri="http://schemas.openxmlformats.org/drawingml/2006/picture">
+                <pic:pic xmlns:pic="http://schemas.openxmlformats.org/drawingml/2006/picture">
+                  <pic:nvPicPr>
+                    <pic:cNvPr id="1" name=""/>
+                    <pic:cNvPicPr/>
+                  </pic:nvPicPr>
+                  <pic:blipFill>
+                    <a:blip r:embed="rId7"/>
+                    <a:stretch>
+                      <a:fillRect/>
+                    </a:stretch>
+                  </pic:blipFill>
+                  <pic:spPr>
+                    <a:xfrm>
+                      <a:off x="0" y="0"/>
+                      <a:ext cx="5612130" cy="3550920"/>
+                    </a:xfrm>
+                    <a:prstGeom prst="rect">
+                      <a:avLst/>
+                    </a:prstGeom>
+                  </pic:spPr>
+                </pic:pic>
+              </a:graphicData>
+            </a:graphic>
+          </wp:inline>
+        </w:drawing>
       </w:r>
     </w:p>
     <w:p>
@@ -688,6 +858,7 @@
                 <w:bCs/>
                 <w:color w:val="000000"/>
               </w:rPr>
+              <w:lastRenderedPageBreak/>
               <w:t>Menú</w:t>
             </w:r>
             <w:proofErr w:type="spellEnd"/>
@@ -1212,7 +1383,154 @@
         <w:t>)</w:t>
       </w:r>
     </w:p>
-    <w:p/>
+    <w:p>
+      <w:r>
+        <w:rPr>
+          <w:noProof/>
+        </w:rPr>
+        <w:drawing>
+          <wp:inline distT="0" distB="0" distL="0" distR="0" wp14:anchorId="4A96EEB3" wp14:editId="1B501575">
+            <wp:extent cx="5612130" cy="3618865"/>
+            <wp:effectExtent l="0" t="0" r="7620" b="635"/>
+            <wp:docPr id="5" name="Imagen 5"/>
+            <wp:cNvGraphicFramePr>
+              <a:graphicFrameLocks xmlns:a="http://schemas.openxmlformats.org/drawingml/2006/main" noChangeAspect="1"/>
+            </wp:cNvGraphicFramePr>
+            <a:graphic xmlns:a="http://schemas.openxmlformats.org/drawingml/2006/main">
+              <a:graphicData uri="http://schemas.openxmlformats.org/drawingml/2006/picture">
+                <pic:pic xmlns:pic="http://schemas.openxmlformats.org/drawingml/2006/picture">
+                  <pic:nvPicPr>
+                    <pic:cNvPr id="1" name=""/>
+                    <pic:cNvPicPr/>
+                  </pic:nvPicPr>
+                  <pic:blipFill>
+                    <a:blip r:embed="rId8"/>
+                    <a:stretch>
+                      <a:fillRect/>
+                    </a:stretch>
+                  </pic:blipFill>
+                  <pic:spPr>
+                    <a:xfrm>
+                      <a:off x="0" y="0"/>
+                      <a:ext cx="5612130" cy="3618865"/>
+                    </a:xfrm>
+                    <a:prstGeom prst="rect">
+                      <a:avLst/>
+                    </a:prstGeom>
+                  </pic:spPr>
+                </pic:pic>
+              </a:graphicData>
+            </a:graphic>
+          </wp:inline>
+        </w:drawing>
+      </w:r>
+    </w:p>
+    <w:p>
+      <w:r>
+        <w:rPr>
+          <w:noProof/>
+        </w:rPr>
+        <w:lastRenderedPageBreak/>
+        <w:drawing>
+          <wp:inline distT="0" distB="0" distL="0" distR="0" wp14:anchorId="6A53E778" wp14:editId="2FE3C8C0">
+            <wp:extent cx="5612130" cy="3592195"/>
+            <wp:effectExtent l="0" t="0" r="7620" b="8255"/>
+            <wp:docPr id="6" name="Imagen 6"/>
+            <wp:cNvGraphicFramePr>
+              <a:graphicFrameLocks xmlns:a="http://schemas.openxmlformats.org/drawingml/2006/main" noChangeAspect="1"/>
+            </wp:cNvGraphicFramePr>
+            <a:graphic xmlns:a="http://schemas.openxmlformats.org/drawingml/2006/main">
+              <a:graphicData uri="http://schemas.openxmlformats.org/drawingml/2006/picture">
+                <pic:pic xmlns:pic="http://schemas.openxmlformats.org/drawingml/2006/picture">
+                  <pic:nvPicPr>
+                    <pic:cNvPr id="1" name=""/>
+                    <pic:cNvPicPr/>
+                  </pic:nvPicPr>
+                  <pic:blipFill>
+                    <a:blip r:embed="rId9"/>
+                    <a:stretch>
+                      <a:fillRect/>
+                    </a:stretch>
+                  </pic:blipFill>
+                  <pic:spPr>
+                    <a:xfrm>
+                      <a:off x="0" y="0"/>
+                      <a:ext cx="5612130" cy="3592195"/>
+                    </a:xfrm>
+                    <a:prstGeom prst="rect">
+                      <a:avLst/>
+                    </a:prstGeom>
+                  </pic:spPr>
+                </pic:pic>
+              </a:graphicData>
+            </a:graphic>
+          </wp:inline>
+        </w:drawing>
+      </w:r>
+    </w:p>
+    <w:p>
+      <w:r>
+        <w:rPr>
+          <w:noProof/>
+        </w:rPr>
+        <w:drawing>
+          <wp:inline distT="0" distB="0" distL="0" distR="0" wp14:anchorId="509945A4" wp14:editId="231180E4">
+            <wp:extent cx="5191125" cy="2867025"/>
+            <wp:effectExtent l="0" t="0" r="9525" b="9525"/>
+            <wp:docPr id="7" name="Imagen 7"/>
+            <wp:cNvGraphicFramePr>
+              <a:graphicFrameLocks xmlns:a="http://schemas.openxmlformats.org/drawingml/2006/main" noChangeAspect="1"/>
+            </wp:cNvGraphicFramePr>
+            <a:graphic xmlns:a="http://schemas.openxmlformats.org/drawingml/2006/main">
+              <a:graphicData uri="http://schemas.openxmlformats.org/drawingml/2006/picture">
+                <pic:pic xmlns:pic="http://schemas.openxmlformats.org/drawingml/2006/picture">
+                  <pic:nvPicPr>
+                    <pic:cNvPr id="1" name=""/>
+                    <pic:cNvPicPr/>
+                  </pic:nvPicPr>
+                  <pic:blipFill>
+                    <a:blip r:embed="rId10"/>
+                    <a:stretch>
+                      <a:fillRect/>
+                    </a:stretch>
+                  </pic:blipFill>
+                  <pic:spPr>
+                    <a:xfrm>
+                      <a:off x="0" y="0"/>
+                      <a:ext cx="5191125" cy="2867025"/>
+                    </a:xfrm>
+                    <a:prstGeom prst="rect">
+                      <a:avLst/>
+                    </a:prstGeom>
+                  </pic:spPr>
+                </pic:pic>
+              </a:graphicData>
+            </a:graphic>
+          </wp:inline>
+        </w:drawing>
+      </w:r>
+    </w:p>
+    <w:p>
+      <w:r>
+        <w:t>Git hub:</w:t>
+      </w:r>
+      <w:r>
+        <w:t xml:space="preserve"> </w:t>
+      </w:r>
+      <w:r>
+        <w:t xml:space="preserve"> </w:t>
+      </w:r>
+      <w:hyperlink r:id="rId11" w:history="1">
+        <w:r>
+          <w:rPr>
+            <w:rStyle w:val="Hipervnculo"/>
+          </w:rPr>
+          <w:t>https://github.com/danzka123/Practica</w:t>
+        </w:r>
+      </w:hyperlink>
+      <w:bookmarkStart w:id="0" w:name="_GoBack"/>
+      <w:bookmarkEnd w:id="0"/>
+    </w:p>
     <w:sectPr>
       <w:pgSz w:w="12240" w:h="15840"/>
       <w:pgMar w:top="1417" w:right="1701" w:bottom="1417" w:left="1701" w:header="708" w:footer="708" w:gutter="0"/>
@@ -1224,7 +1542,7 @@
 </file>
 
 <file path=word/numbering.xml><?xml version="1.0" encoding="utf-8"?>
-<w:numbering xmlns:wpc="http://schemas.microsoft.com/office/word/2010/wordprocessingCanvas" xmlns:cx="http://schemas.microsoft.com/office/drawing/2014/chartex" xmlns:mc="http://schemas.openxmlformats.org/markup-compatibility/2006" xmlns:o="urn:schemas-microsoft-com:office:office" xmlns:r="http://schemas.openxmlformats.org/officeDocument/2006/relationships" xmlns:m="http://schemas.openxmlformats.org/officeDocument/2006/math" xmlns:v="urn:schemas-microsoft-com:vml" xmlns:wp14="http://schemas.microsoft.com/office/word/2010/wordprocessingDrawing" xmlns:wp="http://schemas.openxmlformats.org/drawingml/2006/wordprocessingDrawing" xmlns:w10="urn:schemas-microsoft-com:office:word" xmlns:w="http://schemas.openxmlformats.org/wordprocessingml/2006/main" xmlns:w14="http://schemas.microsoft.com/office/word/2010/wordml" xmlns:w15="http://schemas.microsoft.com/office/word/2012/wordml" xmlns:w16se="http://schemas.microsoft.com/office/word/2015/wordml/symex" xmlns:wpg="http://schemas.microsoft.com/office/word/2010/wordprocessingGroup" xmlns:wpi="http://schemas.microsoft.com/office/word/2010/wordprocessingInk" xmlns:wne="http://schemas.microsoft.com/office/word/2006/wordml" xmlns:wps="http://schemas.microsoft.com/office/word/2010/wordprocessingShape" mc:Ignorable="w14 w15 w16se wp14">
+<w:numbering xmlns:wpc="http://schemas.microsoft.com/office/word/2010/wordprocessingCanvas" xmlns:cx="http://schemas.microsoft.com/office/drawing/2014/chartex" xmlns:cx1="http://schemas.microsoft.com/office/drawing/2015/9/8/chartex" xmlns:cx2="http://schemas.microsoft.com/office/drawing/2015/10/21/chartex" xmlns:cx3="http://schemas.microsoft.com/office/drawing/2016/5/9/chartex" xmlns:cx4="http://schemas.microsoft.com/office/drawing/2016/5/10/chartex" xmlns:cx5="http://schemas.microsoft.com/office/drawing/2016/5/11/chartex" xmlns:cx6="http://schemas.microsoft.com/office/drawing/2016/5/12/chartex" xmlns:cx7="http://schemas.microsoft.com/office/drawing/2016/5/13/chartex" xmlns:cx8="http://schemas.microsoft.com/office/drawing/2016/5/14/chartex" xmlns:mc="http://schemas.openxmlformats.org/markup-compatibility/2006" xmlns:aink="http://schemas.microsoft.com/office/drawing/2016/ink" xmlns:am3d="http://schemas.microsoft.com/office/drawing/2017/model3d" xmlns:o="urn:schemas-microsoft-com:office:office" xmlns:r="http://schemas.openxmlformats.org/officeDocument/2006/relationships" xmlns:m="http://schemas.openxmlformats.org/officeDocument/2006/math" xmlns:v="urn:schemas-microsoft-com:vml" xmlns:wp14="http://schemas.microsoft.com/office/word/2010/wordprocessingDrawing" xmlns:wp="http://schemas.openxmlformats.org/drawingml/2006/wordprocessingDrawing" xmlns:w10="urn:schemas-microsoft-com:office:word" xmlns:w="http://schemas.openxmlformats.org/wordprocessingml/2006/main" xmlns:w14="http://schemas.microsoft.com/office/word/2010/wordml" xmlns:w15="http://schemas.microsoft.com/office/word/2012/wordml" xmlns:w16cid="http://schemas.microsoft.com/office/word/2016/wordml/cid" xmlns:w16se="http://schemas.microsoft.com/office/word/2015/wordml/symex" xmlns:wpg="http://schemas.microsoft.com/office/word/2010/wordprocessingGroup" xmlns:wpi="http://schemas.microsoft.com/office/word/2010/wordprocessingInk" xmlns:wne="http://schemas.microsoft.com/office/word/2006/wordml" xmlns:wps="http://schemas.microsoft.com/office/word/2010/wordprocessingShape" mc:Ignorable="w14 w15 w16se w16cid wp14">
   <w:abstractNum w:abstractNumId="0" w15:restartNumberingAfterBreak="0">
     <w:nsid w:val="387931E3"/>
     <w:multiLevelType w:val="hybridMultilevel"/>
@@ -1720,7 +2038,7 @@
 </file>
 
 <file path=word/styles.xml><?xml version="1.0" encoding="utf-8"?>
-<w:styles xmlns:mc="http://schemas.openxmlformats.org/markup-compatibility/2006" xmlns:r="http://schemas.openxmlformats.org/officeDocument/2006/relationships" xmlns:w="http://schemas.openxmlformats.org/wordprocessingml/2006/main" xmlns:w14="http://schemas.microsoft.com/office/word/2010/wordml" xmlns:w15="http://schemas.microsoft.com/office/word/2012/wordml" xmlns:w16se="http://schemas.microsoft.com/office/word/2015/wordml/symex" mc:Ignorable="w14 w15 w16se">
+<w:styles xmlns:mc="http://schemas.openxmlformats.org/markup-compatibility/2006" xmlns:r="http://schemas.openxmlformats.org/officeDocument/2006/relationships" xmlns:w="http://schemas.openxmlformats.org/wordprocessingml/2006/main" xmlns:w14="http://schemas.microsoft.com/office/word/2010/wordml" xmlns:w15="http://schemas.microsoft.com/office/word/2012/wordml" xmlns:w16cid="http://schemas.microsoft.com/office/word/2016/wordml/cid" xmlns:w16se="http://schemas.microsoft.com/office/word/2015/wordml/symex" mc:Ignorable="w14 w15 w16se w16cid">
   <w:docDefaults>
     <w:rPrDefault>
       <w:rPr>
@@ -1736,7 +2054,7 @@
       </w:pPr>
     </w:pPrDefault>
   </w:docDefaults>
-  <w:latentStyles w:defLockedState="0" w:defUIPriority="99" w:defSemiHidden="0" w:defUnhideWhenUsed="0" w:defQFormat="0" w:count="371">
+  <w:latentStyles w:defLockedState="0" w:defUIPriority="99" w:defSemiHidden="0" w:defUnhideWhenUsed="0" w:defQFormat="0" w:count="375">
     <w:lsdException w:name="Normal" w:uiPriority="0" w:qFormat="1"/>
     <w:lsdException w:name="heading 1" w:uiPriority="9" w:qFormat="1"/>
     <w:lsdException w:name="heading 2" w:semiHidden="1" w:uiPriority="9" w:unhideWhenUsed="1" w:qFormat="1"/>
@@ -1842,7 +2160,6 @@
     <w:lsdException w:name="HTML Sample" w:semiHidden="1" w:unhideWhenUsed="1"/>
     <w:lsdException w:name="HTML Typewriter" w:semiHidden="1" w:unhideWhenUsed="1"/>
     <w:lsdException w:name="HTML Variable" w:semiHidden="1" w:unhideWhenUsed="1"/>
-    <w:lsdException w:name="Normal Table" w:semiHidden="1" w:unhideWhenUsed="1"/>
     <w:lsdException w:name="annotation subject" w:semiHidden="1" w:unhideWhenUsed="1"/>
     <w:lsdException w:name="No List" w:semiHidden="1" w:unhideWhenUsed="1"/>
     <w:lsdException w:name="Outline List 1" w:semiHidden="1" w:unhideWhenUsed="1"/>
@@ -1886,10 +2203,8 @@
     <w:lsdException w:name="Table Elegant" w:semiHidden="1" w:unhideWhenUsed="1"/>
     <w:lsdException w:name="Table Professional" w:semiHidden="1" w:unhideWhenUsed="1"/>
     <w:lsdException w:name="Table Subtle 1" w:semiHidden="1" w:unhideWhenUsed="1"/>
-    <w:lsdException w:name="Table Subtle 2" w:semiHidden="1" w:unhideWhenUsed="1"/>
     <w:lsdException w:name="Table Web 1" w:semiHidden="1" w:unhideWhenUsed="1"/>
     <w:lsdException w:name="Table Web 2" w:semiHidden="1" w:unhideWhenUsed="1"/>
-    <w:lsdException w:name="Table Web 3" w:semiHidden="1" w:unhideWhenUsed="1"/>
     <w:lsdException w:name="Balloon Text" w:semiHidden="1" w:unhideWhenUsed="1"/>
     <w:lsdException w:name="Table Grid" w:uiPriority="39"/>
     <w:lsdException w:name="Table Theme" w:semiHidden="1" w:unhideWhenUsed="1"/>
@@ -2108,6 +2423,10 @@
     <w:lsdException w:name="List Table 5 Dark Accent 6" w:uiPriority="50"/>
     <w:lsdException w:name="List Table 6 Colorful Accent 6" w:uiPriority="51"/>
     <w:lsdException w:name="List Table 7 Colorful Accent 6" w:uiPriority="52"/>
+    <w:lsdException w:name="Mention" w:semiHidden="1" w:unhideWhenUsed="1"/>
+    <w:lsdException w:name="Smart Hyperlink" w:semiHidden="1" w:unhideWhenUsed="1"/>
+    <w:lsdException w:name="Hashtag" w:semiHidden="1" w:unhideWhenUsed="1"/>
+    <w:lsdException w:name="Unresolved Mention" w:semiHidden="1" w:unhideWhenUsed="1"/>
   </w:latentStyles>
   <w:style w:type="paragraph" w:default="1" w:styleId="Normal">
     <w:name w:val="Normal"/>
@@ -2166,6 +2485,29 @@
       <w:ind w:left="720"/>
       <w:contextualSpacing/>
     </w:pPr>
+  </w:style>
+  <w:style w:type="character" w:styleId="Hipervnculo">
+    <w:name w:val="Hyperlink"/>
+    <w:basedOn w:val="Fuentedeprrafopredeter"/>
+    <w:uiPriority w:val="99"/>
+    <w:unhideWhenUsed/>
+    <w:rsid w:val="00C03124"/>
+    <w:rPr>
+      <w:color w:val="0563C1" w:themeColor="hyperlink"/>
+      <w:u w:val="single"/>
+    </w:rPr>
+  </w:style>
+  <w:style w:type="character" w:styleId="Mencinsinresolver">
+    <w:name w:val="Unresolved Mention"/>
+    <w:basedOn w:val="Fuentedeprrafopredeter"/>
+    <w:uiPriority w:val="99"/>
+    <w:semiHidden/>
+    <w:unhideWhenUsed/>
+    <w:rsid w:val="00C03124"/>
+    <w:rPr>
+      <w:color w:val="605E5C"/>
+      <w:shd w:val="clear" w:color="auto" w:fill="E1DFDD"/>
+    </w:rPr>
   </w:style>
 </w:styles>
 </file>

</xml_diff>